<commit_message>
add sec exeecises witn two diff code
</commit_message>
<xml_diff>
--- a/01GitHub/ReadMe.docx
+++ b/01GitHub/ReadMe.docx
@@ -15,16 +15,7 @@
           <w:bCs/>
           <w:lang w:val="en-US"/>
         </w:rPr>
-        <w:t>Debug the Co</w:t>
-      </w:r>
-      <w:bookmarkStart w:id="0" w:name="_GoBack"/>
-      <w:bookmarkEnd w:id="0"/>
-      <w:r>
-        <w:rPr>
-          <w:bCs/>
-          <w:lang w:val="en-US"/>
-        </w:rPr>
-        <w:t>de: Holidays between Two Dates</w:t>
+        <w:t>Debug the Code: Holidays between Two Dates</w:t>
       </w:r>
     </w:p>
     <w:p>
@@ -1628,6 +1619,1322 @@
         <w:t>.</w:t>
       </w:r>
     </w:p>
+    <w:p/>
+    <w:p>
+      <w:pPr>
+        <w:pStyle w:val="Heading2"/>
+        <w:numPr>
+          <w:ilvl w:val="0"/>
+          <w:numId w:val="4"/>
+        </w:numPr>
+        <w:rPr>
+          <w:bCs/>
+          <w:lang w:val="en-US"/>
+        </w:rPr>
+      </w:pPr>
+      <w:bookmarkStart w:id="0" w:name="_GoBack"/>
+      <w:bookmarkEnd w:id="0"/>
+      <w:r>
+        <w:rPr>
+          <w:bCs/>
+          <w:lang w:val="en-US"/>
+        </w:rPr>
+        <w:t>Search in Google: Double Palindromes</w:t>
+      </w:r>
+    </w:p>
+    <w:p>
+      <w:r>
+        <w:t xml:space="preserve">You are assigned to </w:t>
+      </w:r>
+      <w:r>
+        <w:rPr>
+          <w:b/>
+        </w:rPr>
+        <w:t>write a program</w:t>
+      </w:r>
+      <w:r>
+        <w:t xml:space="preserve"> that </w:t>
+      </w:r>
+      <w:r>
+        <w:rPr>
+          <w:b/>
+        </w:rPr>
+        <w:t>prints the</w:t>
+      </w:r>
+      <w:r>
+        <w:t xml:space="preserve"> </w:t>
+      </w:r>
+      <w:r>
+        <w:rPr>
+          <w:b/>
+        </w:rPr>
+        <w:t>first 129 numbers</w:t>
+      </w:r>
+      <w:r>
+        <w:t xml:space="preserve"> that are </w:t>
+      </w:r>
+      <w:r>
+        <w:rPr>
+          <w:b/>
+        </w:rPr>
+        <w:t>palindromes</w:t>
+      </w:r>
+      <w:r>
+        <w:t xml:space="preserve"> and their </w:t>
+      </w:r>
+      <w:r>
+        <w:rPr>
+          <w:b/>
+        </w:rPr>
+        <w:t>binary representation</w:t>
+      </w:r>
+      <w:r>
+        <w:t xml:space="preserve"> is also a </w:t>
+      </w:r>
+      <w:r>
+        <w:rPr>
+          <w:b/>
+        </w:rPr>
+        <w:t>palindrome</w:t>
+      </w:r>
+      <w:r>
+        <w:t>. Some examples:</w:t>
+      </w:r>
+    </w:p>
+    <w:tbl>
+      <w:tblPr>
+        <w:tblStyle w:val="TableGrid"/>
+        <w:tblW w:w="6493" w:type="dxa"/>
+        <w:jc w:val="center"/>
+        <w:tblCellMar>
+          <w:top w:w="57" w:type="dxa"/>
+          <w:left w:w="85" w:type="dxa"/>
+          <w:bottom w:w="57" w:type="dxa"/>
+          <w:right w:w="85" w:type="dxa"/>
+        </w:tblCellMar>
+        <w:tblLook w:val="04A0" w:firstRow="1" w:lastRow="0" w:firstColumn="1" w:lastColumn="0" w:noHBand="0" w:noVBand="1"/>
+      </w:tblPr>
+      <w:tblGrid>
+        <w:gridCol w:w="1100"/>
+        <w:gridCol w:w="1566"/>
+        <w:gridCol w:w="1602"/>
+        <w:gridCol w:w="2225"/>
+      </w:tblGrid>
+      <w:tr>
+        <w:trPr>
+          <w:trHeight w:val="18"/>
+          <w:jc w:val="center"/>
+        </w:trPr>
+        <w:tc>
+          <w:tcPr>
+            <w:tcW w:w="1100" w:type="dxa"/>
+            <w:tcBorders>
+              <w:top w:val="single" w:sz="4" w:space="0" w:color="auto"/>
+              <w:left w:val="single" w:sz="4" w:space="0" w:color="auto"/>
+              <w:bottom w:val="single" w:sz="4" w:space="0" w:color="auto"/>
+              <w:right w:val="single" w:sz="4" w:space="0" w:color="auto"/>
+            </w:tcBorders>
+            <w:shd w:val="clear" w:color="auto" w:fill="D9D9D9" w:themeFill="background1" w:themeFillShade="D9"/>
+            <w:tcMar>
+              <w:top w:w="57" w:type="dxa"/>
+              <w:left w:w="57" w:type="dxa"/>
+              <w:bottom w:w="57" w:type="dxa"/>
+              <w:right w:w="57" w:type="dxa"/>
+            </w:tcMar>
+            <w:hideMark/>
+          </w:tcPr>
+          <w:p>
+            <w:pPr>
+              <w:spacing w:before="0" w:after="0" w:line="240" w:lineRule="auto"/>
+              <w:jc w:val="center"/>
+              <w:rPr>
+                <w:b/>
+              </w:rPr>
+            </w:pPr>
+            <w:r>
+              <w:rPr>
+                <w:b/>
+                <w:bCs/>
+              </w:rPr>
+              <w:t>Number</w:t>
+            </w:r>
+          </w:p>
+        </w:tc>
+        <w:tc>
+          <w:tcPr>
+            <w:tcW w:w="1566" w:type="dxa"/>
+            <w:tcBorders>
+              <w:top w:val="single" w:sz="4" w:space="0" w:color="auto"/>
+              <w:left w:val="single" w:sz="4" w:space="0" w:color="auto"/>
+              <w:bottom w:val="single" w:sz="4" w:space="0" w:color="auto"/>
+              <w:right w:val="single" w:sz="4" w:space="0" w:color="auto"/>
+            </w:tcBorders>
+            <w:shd w:val="clear" w:color="auto" w:fill="D9D9D9" w:themeFill="background1" w:themeFillShade="D9"/>
+            <w:tcMar>
+              <w:top w:w="57" w:type="dxa"/>
+              <w:left w:w="57" w:type="dxa"/>
+              <w:bottom w:w="57" w:type="dxa"/>
+              <w:right w:w="57" w:type="dxa"/>
+            </w:tcMar>
+            <w:hideMark/>
+          </w:tcPr>
+          <w:p>
+            <w:pPr>
+              <w:spacing w:before="0" w:after="0" w:line="240" w:lineRule="auto"/>
+              <w:jc w:val="center"/>
+              <w:rPr>
+                <w:b/>
+              </w:rPr>
+            </w:pPr>
+            <w:r>
+              <w:rPr>
+                <w:b/>
+                <w:bCs/>
+              </w:rPr>
+              <w:t>Binary</w:t>
+            </w:r>
+          </w:p>
+        </w:tc>
+        <w:tc>
+          <w:tcPr>
+            <w:tcW w:w="1602" w:type="dxa"/>
+            <w:tcBorders>
+              <w:top w:val="single" w:sz="4" w:space="0" w:color="auto"/>
+              <w:left w:val="single" w:sz="4" w:space="0" w:color="auto"/>
+              <w:bottom w:val="single" w:sz="4" w:space="0" w:color="auto"/>
+              <w:right w:val="single" w:sz="4" w:space="0" w:color="auto"/>
+            </w:tcBorders>
+            <w:shd w:val="clear" w:color="auto" w:fill="D9D9D9" w:themeFill="background1" w:themeFillShade="D9"/>
+            <w:tcMar>
+              <w:top w:w="57" w:type="dxa"/>
+              <w:left w:w="57" w:type="dxa"/>
+              <w:bottom w:w="57" w:type="dxa"/>
+              <w:right w:w="57" w:type="dxa"/>
+            </w:tcMar>
+            <w:hideMark/>
+          </w:tcPr>
+          <w:p>
+            <w:pPr>
+              <w:spacing w:before="0" w:after="0" w:line="240" w:lineRule="auto"/>
+              <w:jc w:val="center"/>
+              <w:rPr>
+                <w:b/>
+              </w:rPr>
+            </w:pPr>
+            <w:r>
+              <w:rPr>
+                <w:b/>
+                <w:bCs/>
+              </w:rPr>
+              <w:t>Palindrome?</w:t>
+            </w:r>
+          </w:p>
+        </w:tc>
+        <w:tc>
+          <w:tcPr>
+            <w:tcW w:w="2225" w:type="dxa"/>
+            <w:tcBorders>
+              <w:top w:val="single" w:sz="4" w:space="0" w:color="auto"/>
+              <w:left w:val="single" w:sz="4" w:space="0" w:color="auto"/>
+              <w:bottom w:val="single" w:sz="4" w:space="0" w:color="auto"/>
+              <w:right w:val="single" w:sz="4" w:space="0" w:color="auto"/>
+            </w:tcBorders>
+            <w:shd w:val="clear" w:color="auto" w:fill="D9D9D9" w:themeFill="background1" w:themeFillShade="D9"/>
+            <w:tcMar>
+              <w:top w:w="57" w:type="dxa"/>
+              <w:left w:w="57" w:type="dxa"/>
+              <w:bottom w:w="57" w:type="dxa"/>
+              <w:right w:w="57" w:type="dxa"/>
+            </w:tcMar>
+            <w:hideMark/>
+          </w:tcPr>
+          <w:p>
+            <w:pPr>
+              <w:spacing w:before="0" w:after="0" w:line="240" w:lineRule="auto"/>
+              <w:jc w:val="center"/>
+              <w:rPr>
+                <w:b/>
+              </w:rPr>
+            </w:pPr>
+            <w:r>
+              <w:rPr>
+                <w:b/>
+                <w:bCs/>
+              </w:rPr>
+              <w:t>Binary Palindrome?</w:t>
+            </w:r>
+          </w:p>
+        </w:tc>
+      </w:tr>
+      <w:tr>
+        <w:trPr>
+          <w:trHeight w:val="142"/>
+          <w:jc w:val="center"/>
+        </w:trPr>
+        <w:tc>
+          <w:tcPr>
+            <w:tcW w:w="1100" w:type="dxa"/>
+            <w:tcBorders>
+              <w:top w:val="single" w:sz="4" w:space="0" w:color="auto"/>
+              <w:left w:val="single" w:sz="4" w:space="0" w:color="auto"/>
+              <w:bottom w:val="single" w:sz="4" w:space="0" w:color="auto"/>
+              <w:right w:val="single" w:sz="4" w:space="0" w:color="auto"/>
+            </w:tcBorders>
+            <w:tcMar>
+              <w:top w:w="57" w:type="dxa"/>
+              <w:left w:w="57" w:type="dxa"/>
+              <w:bottom w:w="57" w:type="dxa"/>
+              <w:right w:w="57" w:type="dxa"/>
+            </w:tcMar>
+            <w:hideMark/>
+          </w:tcPr>
+          <w:p>
+            <w:pPr>
+              <w:spacing w:before="0" w:after="0" w:line="240" w:lineRule="auto"/>
+              <w:rPr>
+                <w:rFonts w:ascii="Consolas" w:hAnsi="Consolas"/>
+                <w:noProof/>
+              </w:rPr>
+            </w:pPr>
+            <w:r>
+              <w:rPr>
+                <w:rFonts w:ascii="Consolas" w:hAnsi="Consolas"/>
+                <w:b/>
+                <w:bCs/>
+                <w:noProof/>
+              </w:rPr>
+              <w:t>0</w:t>
+            </w:r>
+          </w:p>
+        </w:tc>
+        <w:tc>
+          <w:tcPr>
+            <w:tcW w:w="1566" w:type="dxa"/>
+            <w:tcBorders>
+              <w:top w:val="single" w:sz="4" w:space="0" w:color="auto"/>
+              <w:left w:val="single" w:sz="4" w:space="0" w:color="auto"/>
+              <w:bottom w:val="single" w:sz="4" w:space="0" w:color="auto"/>
+              <w:right w:val="single" w:sz="4" w:space="0" w:color="auto"/>
+            </w:tcBorders>
+            <w:tcMar>
+              <w:top w:w="57" w:type="dxa"/>
+              <w:left w:w="57" w:type="dxa"/>
+              <w:bottom w:w="57" w:type="dxa"/>
+              <w:right w:w="57" w:type="dxa"/>
+            </w:tcMar>
+            <w:hideMark/>
+          </w:tcPr>
+          <w:p>
+            <w:pPr>
+              <w:spacing w:before="0" w:after="0" w:line="240" w:lineRule="auto"/>
+              <w:rPr>
+                <w:rFonts w:ascii="Consolas" w:hAnsi="Consolas"/>
+                <w:noProof/>
+              </w:rPr>
+            </w:pPr>
+            <w:r>
+              <w:rPr>
+                <w:rFonts w:ascii="Consolas" w:hAnsi="Consolas"/>
+                <w:bCs/>
+                <w:noProof/>
+              </w:rPr>
+              <w:t>0</w:t>
+            </w:r>
+          </w:p>
+        </w:tc>
+        <w:tc>
+          <w:tcPr>
+            <w:tcW w:w="1602" w:type="dxa"/>
+            <w:tcBorders>
+              <w:top w:val="single" w:sz="4" w:space="0" w:color="auto"/>
+              <w:left w:val="single" w:sz="4" w:space="0" w:color="auto"/>
+              <w:bottom w:val="single" w:sz="4" w:space="0" w:color="auto"/>
+              <w:right w:val="single" w:sz="4" w:space="0" w:color="auto"/>
+            </w:tcBorders>
+            <w:tcMar>
+              <w:top w:w="57" w:type="dxa"/>
+              <w:left w:w="57" w:type="dxa"/>
+              <w:bottom w:w="57" w:type="dxa"/>
+              <w:right w:w="57" w:type="dxa"/>
+            </w:tcMar>
+            <w:hideMark/>
+          </w:tcPr>
+          <w:p>
+            <w:pPr>
+              <w:spacing w:before="0" w:after="0" w:line="240" w:lineRule="auto"/>
+              <w:rPr>
+                <w:rFonts w:ascii="Consolas" w:hAnsi="Consolas"/>
+                <w:noProof/>
+              </w:rPr>
+            </w:pPr>
+            <w:r>
+              <w:rPr>
+                <w:rFonts w:ascii="Consolas" w:hAnsi="Consolas"/>
+                <w:bCs/>
+                <w:noProof/>
+              </w:rPr>
+              <w:t>yes</w:t>
+            </w:r>
+          </w:p>
+        </w:tc>
+        <w:tc>
+          <w:tcPr>
+            <w:tcW w:w="2225" w:type="dxa"/>
+            <w:tcBorders>
+              <w:top w:val="single" w:sz="4" w:space="0" w:color="auto"/>
+              <w:left w:val="single" w:sz="4" w:space="0" w:color="auto"/>
+              <w:bottom w:val="single" w:sz="4" w:space="0" w:color="auto"/>
+              <w:right w:val="single" w:sz="4" w:space="0" w:color="auto"/>
+            </w:tcBorders>
+            <w:tcMar>
+              <w:top w:w="57" w:type="dxa"/>
+              <w:left w:w="57" w:type="dxa"/>
+              <w:bottom w:w="57" w:type="dxa"/>
+              <w:right w:w="57" w:type="dxa"/>
+            </w:tcMar>
+            <w:hideMark/>
+          </w:tcPr>
+          <w:p>
+            <w:pPr>
+              <w:spacing w:before="0" w:after="0" w:line="240" w:lineRule="auto"/>
+              <w:rPr>
+                <w:rFonts w:ascii="Consolas" w:hAnsi="Consolas"/>
+                <w:noProof/>
+              </w:rPr>
+            </w:pPr>
+            <w:r>
+              <w:rPr>
+                <w:rFonts w:ascii="Consolas" w:hAnsi="Consolas"/>
+                <w:bCs/>
+                <w:noProof/>
+              </w:rPr>
+              <w:t>yes</w:t>
+            </w:r>
+          </w:p>
+        </w:tc>
+      </w:tr>
+      <w:tr>
+        <w:trPr>
+          <w:trHeight w:val="47"/>
+          <w:jc w:val="center"/>
+        </w:trPr>
+        <w:tc>
+          <w:tcPr>
+            <w:tcW w:w="1100" w:type="dxa"/>
+            <w:tcBorders>
+              <w:top w:val="single" w:sz="4" w:space="0" w:color="auto"/>
+              <w:left w:val="single" w:sz="4" w:space="0" w:color="auto"/>
+              <w:bottom w:val="single" w:sz="4" w:space="0" w:color="auto"/>
+              <w:right w:val="single" w:sz="4" w:space="0" w:color="auto"/>
+            </w:tcBorders>
+            <w:tcMar>
+              <w:top w:w="57" w:type="dxa"/>
+              <w:left w:w="57" w:type="dxa"/>
+              <w:bottom w:w="57" w:type="dxa"/>
+              <w:right w:w="57" w:type="dxa"/>
+            </w:tcMar>
+            <w:hideMark/>
+          </w:tcPr>
+          <w:p>
+            <w:pPr>
+              <w:spacing w:before="0" w:after="0" w:line="240" w:lineRule="auto"/>
+              <w:rPr>
+                <w:rFonts w:ascii="Consolas" w:hAnsi="Consolas"/>
+                <w:noProof/>
+              </w:rPr>
+            </w:pPr>
+            <w:r>
+              <w:rPr>
+                <w:rFonts w:ascii="Consolas" w:hAnsi="Consolas"/>
+                <w:b/>
+                <w:bCs/>
+                <w:noProof/>
+              </w:rPr>
+              <w:t>1</w:t>
+            </w:r>
+          </w:p>
+        </w:tc>
+        <w:tc>
+          <w:tcPr>
+            <w:tcW w:w="1566" w:type="dxa"/>
+            <w:tcBorders>
+              <w:top w:val="single" w:sz="4" w:space="0" w:color="auto"/>
+              <w:left w:val="single" w:sz="4" w:space="0" w:color="auto"/>
+              <w:bottom w:val="single" w:sz="4" w:space="0" w:color="auto"/>
+              <w:right w:val="single" w:sz="4" w:space="0" w:color="auto"/>
+            </w:tcBorders>
+            <w:tcMar>
+              <w:top w:w="57" w:type="dxa"/>
+              <w:left w:w="57" w:type="dxa"/>
+              <w:bottom w:w="57" w:type="dxa"/>
+              <w:right w:w="57" w:type="dxa"/>
+            </w:tcMar>
+            <w:hideMark/>
+          </w:tcPr>
+          <w:p>
+            <w:pPr>
+              <w:spacing w:before="0" w:after="0" w:line="240" w:lineRule="auto"/>
+              <w:rPr>
+                <w:rFonts w:ascii="Consolas" w:hAnsi="Consolas"/>
+                <w:noProof/>
+              </w:rPr>
+            </w:pPr>
+            <w:r>
+              <w:rPr>
+                <w:rFonts w:ascii="Consolas" w:hAnsi="Consolas"/>
+                <w:noProof/>
+              </w:rPr>
+              <w:t>1</w:t>
+            </w:r>
+          </w:p>
+        </w:tc>
+        <w:tc>
+          <w:tcPr>
+            <w:tcW w:w="1602" w:type="dxa"/>
+            <w:tcBorders>
+              <w:top w:val="single" w:sz="4" w:space="0" w:color="auto"/>
+              <w:left w:val="single" w:sz="4" w:space="0" w:color="auto"/>
+              <w:bottom w:val="single" w:sz="4" w:space="0" w:color="auto"/>
+              <w:right w:val="single" w:sz="4" w:space="0" w:color="auto"/>
+            </w:tcBorders>
+            <w:tcMar>
+              <w:top w:w="57" w:type="dxa"/>
+              <w:left w:w="57" w:type="dxa"/>
+              <w:bottom w:w="57" w:type="dxa"/>
+              <w:right w:w="57" w:type="dxa"/>
+            </w:tcMar>
+            <w:hideMark/>
+          </w:tcPr>
+          <w:p>
+            <w:pPr>
+              <w:spacing w:before="0" w:after="0" w:line="240" w:lineRule="auto"/>
+              <w:rPr>
+                <w:rFonts w:ascii="Consolas" w:hAnsi="Consolas"/>
+                <w:noProof/>
+              </w:rPr>
+            </w:pPr>
+            <w:r>
+              <w:rPr>
+                <w:rFonts w:ascii="Consolas" w:hAnsi="Consolas"/>
+                <w:noProof/>
+              </w:rPr>
+              <w:t>yes</w:t>
+            </w:r>
+          </w:p>
+        </w:tc>
+        <w:tc>
+          <w:tcPr>
+            <w:tcW w:w="2225" w:type="dxa"/>
+            <w:tcBorders>
+              <w:top w:val="single" w:sz="4" w:space="0" w:color="auto"/>
+              <w:left w:val="single" w:sz="4" w:space="0" w:color="auto"/>
+              <w:bottom w:val="single" w:sz="4" w:space="0" w:color="auto"/>
+              <w:right w:val="single" w:sz="4" w:space="0" w:color="auto"/>
+            </w:tcBorders>
+            <w:tcMar>
+              <w:top w:w="57" w:type="dxa"/>
+              <w:left w:w="57" w:type="dxa"/>
+              <w:bottom w:w="57" w:type="dxa"/>
+              <w:right w:w="57" w:type="dxa"/>
+            </w:tcMar>
+            <w:hideMark/>
+          </w:tcPr>
+          <w:p>
+            <w:pPr>
+              <w:spacing w:before="0" w:after="0" w:line="240" w:lineRule="auto"/>
+              <w:rPr>
+                <w:rFonts w:ascii="Consolas" w:hAnsi="Consolas"/>
+                <w:noProof/>
+              </w:rPr>
+            </w:pPr>
+            <w:r>
+              <w:rPr>
+                <w:rFonts w:ascii="Consolas" w:hAnsi="Consolas"/>
+                <w:noProof/>
+              </w:rPr>
+              <w:t>yes</w:t>
+            </w:r>
+          </w:p>
+        </w:tc>
+      </w:tr>
+      <w:tr>
+        <w:trPr>
+          <w:trHeight w:val="18"/>
+          <w:jc w:val="center"/>
+        </w:trPr>
+        <w:tc>
+          <w:tcPr>
+            <w:tcW w:w="1100" w:type="dxa"/>
+            <w:tcBorders>
+              <w:top w:val="single" w:sz="4" w:space="0" w:color="auto"/>
+              <w:left w:val="single" w:sz="4" w:space="0" w:color="auto"/>
+              <w:bottom w:val="single" w:sz="4" w:space="0" w:color="auto"/>
+              <w:right w:val="single" w:sz="4" w:space="0" w:color="auto"/>
+            </w:tcBorders>
+            <w:tcMar>
+              <w:top w:w="57" w:type="dxa"/>
+              <w:left w:w="57" w:type="dxa"/>
+              <w:bottom w:w="57" w:type="dxa"/>
+              <w:right w:w="57" w:type="dxa"/>
+            </w:tcMar>
+            <w:hideMark/>
+          </w:tcPr>
+          <w:p>
+            <w:pPr>
+              <w:spacing w:before="0" w:after="0" w:line="240" w:lineRule="auto"/>
+              <w:rPr>
+                <w:rFonts w:ascii="Consolas" w:hAnsi="Consolas"/>
+                <w:noProof/>
+              </w:rPr>
+            </w:pPr>
+            <w:r>
+              <w:rPr>
+                <w:rFonts w:ascii="Consolas" w:hAnsi="Consolas"/>
+                <w:noProof/>
+              </w:rPr>
+              <w:t>2</w:t>
+            </w:r>
+          </w:p>
+        </w:tc>
+        <w:tc>
+          <w:tcPr>
+            <w:tcW w:w="1566" w:type="dxa"/>
+            <w:tcBorders>
+              <w:top w:val="single" w:sz="4" w:space="0" w:color="auto"/>
+              <w:left w:val="single" w:sz="4" w:space="0" w:color="auto"/>
+              <w:bottom w:val="single" w:sz="4" w:space="0" w:color="auto"/>
+              <w:right w:val="single" w:sz="4" w:space="0" w:color="auto"/>
+            </w:tcBorders>
+            <w:tcMar>
+              <w:top w:w="57" w:type="dxa"/>
+              <w:left w:w="57" w:type="dxa"/>
+              <w:bottom w:w="57" w:type="dxa"/>
+              <w:right w:w="57" w:type="dxa"/>
+            </w:tcMar>
+            <w:hideMark/>
+          </w:tcPr>
+          <w:p>
+            <w:pPr>
+              <w:spacing w:before="0" w:after="0" w:line="240" w:lineRule="auto"/>
+              <w:rPr>
+                <w:rFonts w:ascii="Consolas" w:hAnsi="Consolas"/>
+                <w:noProof/>
+              </w:rPr>
+            </w:pPr>
+            <w:r>
+              <w:rPr>
+                <w:rFonts w:ascii="Consolas" w:hAnsi="Consolas"/>
+                <w:noProof/>
+              </w:rPr>
+              <w:t>10</w:t>
+            </w:r>
+          </w:p>
+        </w:tc>
+        <w:tc>
+          <w:tcPr>
+            <w:tcW w:w="1602" w:type="dxa"/>
+            <w:tcBorders>
+              <w:top w:val="single" w:sz="4" w:space="0" w:color="auto"/>
+              <w:left w:val="single" w:sz="4" w:space="0" w:color="auto"/>
+              <w:bottom w:val="single" w:sz="4" w:space="0" w:color="auto"/>
+              <w:right w:val="single" w:sz="4" w:space="0" w:color="auto"/>
+            </w:tcBorders>
+            <w:tcMar>
+              <w:top w:w="57" w:type="dxa"/>
+              <w:left w:w="57" w:type="dxa"/>
+              <w:bottom w:w="57" w:type="dxa"/>
+              <w:right w:w="57" w:type="dxa"/>
+            </w:tcMar>
+            <w:hideMark/>
+          </w:tcPr>
+          <w:p>
+            <w:pPr>
+              <w:spacing w:before="0" w:after="0" w:line="240" w:lineRule="auto"/>
+              <w:rPr>
+                <w:rFonts w:ascii="Consolas" w:hAnsi="Consolas"/>
+                <w:noProof/>
+              </w:rPr>
+            </w:pPr>
+            <w:r>
+              <w:rPr>
+                <w:rFonts w:ascii="Consolas" w:hAnsi="Consolas"/>
+                <w:noProof/>
+              </w:rPr>
+              <w:t>yes</w:t>
+            </w:r>
+          </w:p>
+        </w:tc>
+        <w:tc>
+          <w:tcPr>
+            <w:tcW w:w="2225" w:type="dxa"/>
+            <w:tcBorders>
+              <w:top w:val="single" w:sz="4" w:space="0" w:color="auto"/>
+              <w:left w:val="single" w:sz="4" w:space="0" w:color="auto"/>
+              <w:bottom w:val="single" w:sz="4" w:space="0" w:color="auto"/>
+              <w:right w:val="single" w:sz="4" w:space="0" w:color="auto"/>
+            </w:tcBorders>
+            <w:tcMar>
+              <w:top w:w="57" w:type="dxa"/>
+              <w:left w:w="57" w:type="dxa"/>
+              <w:bottom w:w="57" w:type="dxa"/>
+              <w:right w:w="57" w:type="dxa"/>
+            </w:tcMar>
+            <w:hideMark/>
+          </w:tcPr>
+          <w:p>
+            <w:pPr>
+              <w:spacing w:before="0" w:after="0" w:line="240" w:lineRule="auto"/>
+              <w:rPr>
+                <w:rFonts w:ascii="Consolas" w:hAnsi="Consolas"/>
+                <w:noProof/>
+              </w:rPr>
+            </w:pPr>
+            <w:r>
+              <w:rPr>
+                <w:rFonts w:ascii="Consolas" w:hAnsi="Consolas"/>
+                <w:noProof/>
+              </w:rPr>
+              <w:t>no</w:t>
+            </w:r>
+          </w:p>
+        </w:tc>
+      </w:tr>
+      <w:tr>
+        <w:trPr>
+          <w:trHeight w:val="18"/>
+          <w:jc w:val="center"/>
+        </w:trPr>
+        <w:tc>
+          <w:tcPr>
+            <w:tcW w:w="1100" w:type="dxa"/>
+            <w:tcBorders>
+              <w:top w:val="single" w:sz="4" w:space="0" w:color="auto"/>
+              <w:left w:val="single" w:sz="4" w:space="0" w:color="auto"/>
+              <w:bottom w:val="single" w:sz="4" w:space="0" w:color="auto"/>
+              <w:right w:val="single" w:sz="4" w:space="0" w:color="auto"/>
+            </w:tcBorders>
+            <w:tcMar>
+              <w:top w:w="57" w:type="dxa"/>
+              <w:left w:w="57" w:type="dxa"/>
+              <w:bottom w:w="57" w:type="dxa"/>
+              <w:right w:w="57" w:type="dxa"/>
+            </w:tcMar>
+            <w:hideMark/>
+          </w:tcPr>
+          <w:p>
+            <w:pPr>
+              <w:spacing w:before="0" w:after="0" w:line="240" w:lineRule="auto"/>
+              <w:rPr>
+                <w:rFonts w:ascii="Consolas" w:hAnsi="Consolas"/>
+                <w:noProof/>
+              </w:rPr>
+            </w:pPr>
+            <w:r>
+              <w:rPr>
+                <w:rFonts w:ascii="Consolas" w:hAnsi="Consolas"/>
+                <w:noProof/>
+              </w:rPr>
+              <w:t>633</w:t>
+            </w:r>
+          </w:p>
+        </w:tc>
+        <w:tc>
+          <w:tcPr>
+            <w:tcW w:w="1566" w:type="dxa"/>
+            <w:tcBorders>
+              <w:top w:val="single" w:sz="4" w:space="0" w:color="auto"/>
+              <w:left w:val="single" w:sz="4" w:space="0" w:color="auto"/>
+              <w:bottom w:val="single" w:sz="4" w:space="0" w:color="auto"/>
+              <w:right w:val="single" w:sz="4" w:space="0" w:color="auto"/>
+            </w:tcBorders>
+            <w:tcMar>
+              <w:top w:w="57" w:type="dxa"/>
+              <w:left w:w="57" w:type="dxa"/>
+              <w:bottom w:w="57" w:type="dxa"/>
+              <w:right w:w="57" w:type="dxa"/>
+            </w:tcMar>
+            <w:hideMark/>
+          </w:tcPr>
+          <w:p>
+            <w:pPr>
+              <w:spacing w:before="0" w:after="0" w:line="240" w:lineRule="auto"/>
+              <w:rPr>
+                <w:rFonts w:ascii="Consolas" w:hAnsi="Consolas"/>
+                <w:noProof/>
+              </w:rPr>
+            </w:pPr>
+            <w:r>
+              <w:rPr>
+                <w:rFonts w:ascii="Consolas" w:hAnsi="Consolas"/>
+                <w:noProof/>
+              </w:rPr>
+              <w:t>1001111001</w:t>
+            </w:r>
+          </w:p>
+        </w:tc>
+        <w:tc>
+          <w:tcPr>
+            <w:tcW w:w="1602" w:type="dxa"/>
+            <w:tcBorders>
+              <w:top w:val="single" w:sz="4" w:space="0" w:color="auto"/>
+              <w:left w:val="single" w:sz="4" w:space="0" w:color="auto"/>
+              <w:bottom w:val="single" w:sz="4" w:space="0" w:color="auto"/>
+              <w:right w:val="single" w:sz="4" w:space="0" w:color="auto"/>
+            </w:tcBorders>
+            <w:tcMar>
+              <w:top w:w="57" w:type="dxa"/>
+              <w:left w:w="57" w:type="dxa"/>
+              <w:bottom w:w="57" w:type="dxa"/>
+              <w:right w:w="57" w:type="dxa"/>
+            </w:tcMar>
+            <w:hideMark/>
+          </w:tcPr>
+          <w:p>
+            <w:pPr>
+              <w:spacing w:before="0" w:after="0" w:line="240" w:lineRule="auto"/>
+              <w:rPr>
+                <w:rFonts w:ascii="Consolas" w:hAnsi="Consolas"/>
+                <w:noProof/>
+              </w:rPr>
+            </w:pPr>
+            <w:r>
+              <w:rPr>
+                <w:rFonts w:ascii="Consolas" w:hAnsi="Consolas"/>
+                <w:noProof/>
+              </w:rPr>
+              <w:t>no</w:t>
+            </w:r>
+          </w:p>
+        </w:tc>
+        <w:tc>
+          <w:tcPr>
+            <w:tcW w:w="2225" w:type="dxa"/>
+            <w:tcBorders>
+              <w:top w:val="single" w:sz="4" w:space="0" w:color="auto"/>
+              <w:left w:val="single" w:sz="4" w:space="0" w:color="auto"/>
+              <w:bottom w:val="single" w:sz="4" w:space="0" w:color="auto"/>
+              <w:right w:val="single" w:sz="4" w:space="0" w:color="auto"/>
+            </w:tcBorders>
+            <w:tcMar>
+              <w:top w:w="57" w:type="dxa"/>
+              <w:left w:w="57" w:type="dxa"/>
+              <w:bottom w:w="57" w:type="dxa"/>
+              <w:right w:w="57" w:type="dxa"/>
+            </w:tcMar>
+            <w:hideMark/>
+          </w:tcPr>
+          <w:p>
+            <w:pPr>
+              <w:spacing w:before="0" w:after="0" w:line="240" w:lineRule="auto"/>
+              <w:rPr>
+                <w:rFonts w:ascii="Consolas" w:hAnsi="Consolas"/>
+                <w:noProof/>
+              </w:rPr>
+            </w:pPr>
+            <w:r>
+              <w:rPr>
+                <w:rFonts w:ascii="Consolas" w:hAnsi="Consolas"/>
+                <w:noProof/>
+              </w:rPr>
+              <w:t>yes</w:t>
+            </w:r>
+          </w:p>
+        </w:tc>
+      </w:tr>
+      <w:tr>
+        <w:trPr>
+          <w:trHeight w:val="18"/>
+          <w:jc w:val="center"/>
+        </w:trPr>
+        <w:tc>
+          <w:tcPr>
+            <w:tcW w:w="1100" w:type="dxa"/>
+            <w:tcBorders>
+              <w:top w:val="single" w:sz="4" w:space="0" w:color="auto"/>
+              <w:left w:val="single" w:sz="4" w:space="0" w:color="auto"/>
+              <w:bottom w:val="single" w:sz="4" w:space="0" w:color="auto"/>
+              <w:right w:val="single" w:sz="4" w:space="0" w:color="auto"/>
+            </w:tcBorders>
+            <w:tcMar>
+              <w:top w:w="57" w:type="dxa"/>
+              <w:left w:w="57" w:type="dxa"/>
+              <w:bottom w:w="57" w:type="dxa"/>
+              <w:right w:w="57" w:type="dxa"/>
+            </w:tcMar>
+            <w:hideMark/>
+          </w:tcPr>
+          <w:p>
+            <w:pPr>
+              <w:spacing w:before="0" w:after="0" w:line="240" w:lineRule="auto"/>
+              <w:rPr>
+                <w:rFonts w:ascii="Consolas" w:hAnsi="Consolas"/>
+                <w:noProof/>
+              </w:rPr>
+            </w:pPr>
+            <w:r>
+              <w:rPr>
+                <w:rFonts w:ascii="Consolas" w:hAnsi="Consolas"/>
+                <w:b/>
+                <w:bCs/>
+                <w:noProof/>
+                <w:lang w:val="it-IT"/>
+              </w:rPr>
+              <w:t>717</w:t>
+            </w:r>
+          </w:p>
+        </w:tc>
+        <w:tc>
+          <w:tcPr>
+            <w:tcW w:w="1566" w:type="dxa"/>
+            <w:tcBorders>
+              <w:top w:val="single" w:sz="4" w:space="0" w:color="auto"/>
+              <w:left w:val="single" w:sz="4" w:space="0" w:color="auto"/>
+              <w:bottom w:val="single" w:sz="4" w:space="0" w:color="auto"/>
+              <w:right w:val="single" w:sz="4" w:space="0" w:color="auto"/>
+            </w:tcBorders>
+            <w:tcMar>
+              <w:top w:w="57" w:type="dxa"/>
+              <w:left w:w="57" w:type="dxa"/>
+              <w:bottom w:w="57" w:type="dxa"/>
+              <w:right w:w="57" w:type="dxa"/>
+            </w:tcMar>
+            <w:hideMark/>
+          </w:tcPr>
+          <w:p>
+            <w:pPr>
+              <w:spacing w:before="0" w:after="0" w:line="240" w:lineRule="auto"/>
+              <w:rPr>
+                <w:rFonts w:ascii="Consolas" w:hAnsi="Consolas"/>
+                <w:noProof/>
+              </w:rPr>
+            </w:pPr>
+            <w:r>
+              <w:rPr>
+                <w:rFonts w:ascii="Consolas" w:hAnsi="Consolas"/>
+                <w:noProof/>
+              </w:rPr>
+              <w:t>1011001101</w:t>
+            </w:r>
+          </w:p>
+        </w:tc>
+        <w:tc>
+          <w:tcPr>
+            <w:tcW w:w="1602" w:type="dxa"/>
+            <w:tcBorders>
+              <w:top w:val="single" w:sz="4" w:space="0" w:color="auto"/>
+              <w:left w:val="single" w:sz="4" w:space="0" w:color="auto"/>
+              <w:bottom w:val="single" w:sz="4" w:space="0" w:color="auto"/>
+              <w:right w:val="single" w:sz="4" w:space="0" w:color="auto"/>
+            </w:tcBorders>
+            <w:tcMar>
+              <w:top w:w="57" w:type="dxa"/>
+              <w:left w:w="57" w:type="dxa"/>
+              <w:bottom w:w="57" w:type="dxa"/>
+              <w:right w:w="57" w:type="dxa"/>
+            </w:tcMar>
+            <w:hideMark/>
+          </w:tcPr>
+          <w:p>
+            <w:pPr>
+              <w:spacing w:before="0" w:after="0" w:line="240" w:lineRule="auto"/>
+              <w:rPr>
+                <w:rFonts w:ascii="Consolas" w:hAnsi="Consolas"/>
+                <w:noProof/>
+              </w:rPr>
+            </w:pPr>
+            <w:r>
+              <w:rPr>
+                <w:rFonts w:ascii="Consolas" w:hAnsi="Consolas"/>
+                <w:noProof/>
+              </w:rPr>
+              <w:t>yes</w:t>
+            </w:r>
+          </w:p>
+        </w:tc>
+        <w:tc>
+          <w:tcPr>
+            <w:tcW w:w="2225" w:type="dxa"/>
+            <w:tcBorders>
+              <w:top w:val="single" w:sz="4" w:space="0" w:color="auto"/>
+              <w:left w:val="single" w:sz="4" w:space="0" w:color="auto"/>
+              <w:bottom w:val="single" w:sz="4" w:space="0" w:color="auto"/>
+              <w:right w:val="single" w:sz="4" w:space="0" w:color="auto"/>
+            </w:tcBorders>
+            <w:tcMar>
+              <w:top w:w="57" w:type="dxa"/>
+              <w:left w:w="57" w:type="dxa"/>
+              <w:bottom w:w="57" w:type="dxa"/>
+              <w:right w:w="57" w:type="dxa"/>
+            </w:tcMar>
+            <w:hideMark/>
+          </w:tcPr>
+          <w:p>
+            <w:pPr>
+              <w:spacing w:before="0" w:after="0" w:line="240" w:lineRule="auto"/>
+              <w:rPr>
+                <w:rFonts w:ascii="Consolas" w:hAnsi="Consolas"/>
+                <w:noProof/>
+              </w:rPr>
+            </w:pPr>
+            <w:r>
+              <w:rPr>
+                <w:rFonts w:ascii="Consolas" w:hAnsi="Consolas"/>
+                <w:noProof/>
+              </w:rPr>
+              <w:t>yes</w:t>
+            </w:r>
+          </w:p>
+        </w:tc>
+      </w:tr>
+      <w:tr>
+        <w:trPr>
+          <w:trHeight w:val="18"/>
+          <w:jc w:val="center"/>
+        </w:trPr>
+        <w:tc>
+          <w:tcPr>
+            <w:tcW w:w="1100" w:type="dxa"/>
+            <w:tcBorders>
+              <w:top w:val="single" w:sz="4" w:space="0" w:color="auto"/>
+              <w:left w:val="single" w:sz="4" w:space="0" w:color="auto"/>
+              <w:bottom w:val="single" w:sz="4" w:space="0" w:color="auto"/>
+              <w:right w:val="single" w:sz="4" w:space="0" w:color="auto"/>
+            </w:tcBorders>
+            <w:tcMar>
+              <w:top w:w="57" w:type="dxa"/>
+              <w:left w:w="57" w:type="dxa"/>
+              <w:bottom w:w="57" w:type="dxa"/>
+              <w:right w:w="57" w:type="dxa"/>
+            </w:tcMar>
+            <w:hideMark/>
+          </w:tcPr>
+          <w:p>
+            <w:pPr>
+              <w:spacing w:before="0" w:after="0" w:line="240" w:lineRule="auto"/>
+              <w:rPr>
+                <w:rFonts w:ascii="Consolas" w:hAnsi="Consolas"/>
+                <w:noProof/>
+              </w:rPr>
+            </w:pPr>
+            <w:r>
+              <w:rPr>
+                <w:rFonts w:ascii="Consolas" w:hAnsi="Consolas"/>
+                <w:noProof/>
+              </w:rPr>
+              <w:t>1023</w:t>
+            </w:r>
+          </w:p>
+        </w:tc>
+        <w:tc>
+          <w:tcPr>
+            <w:tcW w:w="1566" w:type="dxa"/>
+            <w:tcBorders>
+              <w:top w:val="single" w:sz="4" w:space="0" w:color="auto"/>
+              <w:left w:val="single" w:sz="4" w:space="0" w:color="auto"/>
+              <w:bottom w:val="single" w:sz="4" w:space="0" w:color="auto"/>
+              <w:right w:val="single" w:sz="4" w:space="0" w:color="auto"/>
+            </w:tcBorders>
+            <w:tcMar>
+              <w:top w:w="57" w:type="dxa"/>
+              <w:left w:w="57" w:type="dxa"/>
+              <w:bottom w:w="57" w:type="dxa"/>
+              <w:right w:w="57" w:type="dxa"/>
+            </w:tcMar>
+            <w:hideMark/>
+          </w:tcPr>
+          <w:p>
+            <w:pPr>
+              <w:spacing w:before="0" w:after="0" w:line="240" w:lineRule="auto"/>
+              <w:rPr>
+                <w:rFonts w:ascii="Consolas" w:hAnsi="Consolas"/>
+                <w:noProof/>
+              </w:rPr>
+            </w:pPr>
+            <w:r>
+              <w:rPr>
+                <w:rFonts w:ascii="Consolas" w:hAnsi="Consolas"/>
+                <w:noProof/>
+              </w:rPr>
+              <w:t>1111111111</w:t>
+            </w:r>
+          </w:p>
+        </w:tc>
+        <w:tc>
+          <w:tcPr>
+            <w:tcW w:w="1602" w:type="dxa"/>
+            <w:tcBorders>
+              <w:top w:val="single" w:sz="4" w:space="0" w:color="auto"/>
+              <w:left w:val="single" w:sz="4" w:space="0" w:color="auto"/>
+              <w:bottom w:val="single" w:sz="4" w:space="0" w:color="auto"/>
+              <w:right w:val="single" w:sz="4" w:space="0" w:color="auto"/>
+            </w:tcBorders>
+            <w:tcMar>
+              <w:top w:w="57" w:type="dxa"/>
+              <w:left w:w="57" w:type="dxa"/>
+              <w:bottom w:w="57" w:type="dxa"/>
+              <w:right w:w="57" w:type="dxa"/>
+            </w:tcMar>
+            <w:hideMark/>
+          </w:tcPr>
+          <w:p>
+            <w:pPr>
+              <w:spacing w:before="0" w:after="0" w:line="240" w:lineRule="auto"/>
+              <w:rPr>
+                <w:rFonts w:ascii="Consolas" w:hAnsi="Consolas"/>
+                <w:noProof/>
+              </w:rPr>
+            </w:pPr>
+            <w:r>
+              <w:rPr>
+                <w:rFonts w:ascii="Consolas" w:hAnsi="Consolas"/>
+                <w:noProof/>
+              </w:rPr>
+              <w:t>no</w:t>
+            </w:r>
+          </w:p>
+        </w:tc>
+        <w:tc>
+          <w:tcPr>
+            <w:tcW w:w="2225" w:type="dxa"/>
+            <w:tcBorders>
+              <w:top w:val="single" w:sz="4" w:space="0" w:color="auto"/>
+              <w:left w:val="single" w:sz="4" w:space="0" w:color="auto"/>
+              <w:bottom w:val="single" w:sz="4" w:space="0" w:color="auto"/>
+              <w:right w:val="single" w:sz="4" w:space="0" w:color="auto"/>
+            </w:tcBorders>
+            <w:tcMar>
+              <w:top w:w="57" w:type="dxa"/>
+              <w:left w:w="57" w:type="dxa"/>
+              <w:bottom w:w="57" w:type="dxa"/>
+              <w:right w:w="57" w:type="dxa"/>
+            </w:tcMar>
+            <w:hideMark/>
+          </w:tcPr>
+          <w:p>
+            <w:pPr>
+              <w:spacing w:before="0" w:after="0" w:line="240" w:lineRule="auto"/>
+              <w:rPr>
+                <w:rFonts w:ascii="Consolas" w:hAnsi="Consolas"/>
+                <w:noProof/>
+              </w:rPr>
+            </w:pPr>
+            <w:r>
+              <w:rPr>
+                <w:rFonts w:ascii="Consolas" w:hAnsi="Consolas"/>
+                <w:noProof/>
+              </w:rPr>
+              <w:t>yes</w:t>
+            </w:r>
+          </w:p>
+        </w:tc>
+      </w:tr>
+    </w:tbl>
+    <w:p>
+      <w:pPr>
+        <w:pStyle w:val="Heading3"/>
+      </w:pPr>
+      <w:r>
+        <w:t>Sample Input and Output</w:t>
+      </w:r>
+    </w:p>
+    <w:tbl>
+      <w:tblPr>
+        <w:tblStyle w:val="TableGrid"/>
+        <w:tblW w:w="10401" w:type="dxa"/>
+        <w:tblInd w:w="23" w:type="dxa"/>
+        <w:tblCellMar>
+          <w:top w:w="57" w:type="dxa"/>
+          <w:left w:w="85" w:type="dxa"/>
+          <w:bottom w:w="57" w:type="dxa"/>
+          <w:right w:w="85" w:type="dxa"/>
+        </w:tblCellMar>
+        <w:tblLook w:val="04A0" w:firstRow="1" w:lastRow="0" w:firstColumn="1" w:lastColumn="0" w:noHBand="0" w:noVBand="1"/>
+      </w:tblPr>
+      <w:tblGrid>
+        <w:gridCol w:w="1093"/>
+        <w:gridCol w:w="9308"/>
+      </w:tblGrid>
+      <w:tr>
+        <w:trPr>
+          <w:trHeight w:val="18"/>
+        </w:trPr>
+        <w:tc>
+          <w:tcPr>
+            <w:tcW w:w="1093" w:type="dxa"/>
+            <w:tcBorders>
+              <w:top w:val="single" w:sz="4" w:space="0" w:color="auto"/>
+              <w:left w:val="single" w:sz="4" w:space="0" w:color="auto"/>
+              <w:bottom w:val="single" w:sz="4" w:space="0" w:color="auto"/>
+              <w:right w:val="single" w:sz="4" w:space="0" w:color="auto"/>
+            </w:tcBorders>
+            <w:shd w:val="clear" w:color="auto" w:fill="D9D9D9" w:themeFill="background1" w:themeFillShade="D9"/>
+            <w:hideMark/>
+          </w:tcPr>
+          <w:p>
+            <w:pPr>
+              <w:spacing w:before="0" w:after="0" w:line="240" w:lineRule="auto"/>
+              <w:jc w:val="center"/>
+              <w:rPr>
+                <w:b/>
+              </w:rPr>
+            </w:pPr>
+            <w:r>
+              <w:rPr>
+                <w:b/>
+              </w:rPr>
+              <w:t>Input</w:t>
+            </w:r>
+          </w:p>
+        </w:tc>
+        <w:tc>
+          <w:tcPr>
+            <w:tcW w:w="9308" w:type="dxa"/>
+            <w:tcBorders>
+              <w:top w:val="single" w:sz="4" w:space="0" w:color="auto"/>
+              <w:left w:val="single" w:sz="4" w:space="0" w:color="auto"/>
+              <w:bottom w:val="single" w:sz="4" w:space="0" w:color="auto"/>
+              <w:right w:val="single" w:sz="4" w:space="0" w:color="auto"/>
+            </w:tcBorders>
+            <w:shd w:val="clear" w:color="auto" w:fill="D9D9D9" w:themeFill="background1" w:themeFillShade="D9"/>
+            <w:hideMark/>
+          </w:tcPr>
+          <w:p>
+            <w:pPr>
+              <w:spacing w:before="0" w:after="0" w:line="240" w:lineRule="auto"/>
+              <w:jc w:val="center"/>
+              <w:rPr>
+                <w:b/>
+              </w:rPr>
+            </w:pPr>
+            <w:r>
+              <w:rPr>
+                <w:b/>
+              </w:rPr>
+              <w:t>Output</w:t>
+            </w:r>
+          </w:p>
+        </w:tc>
+      </w:tr>
+      <w:tr>
+        <w:tc>
+          <w:tcPr>
+            <w:tcW w:w="1093" w:type="dxa"/>
+            <w:tcBorders>
+              <w:top w:val="single" w:sz="4" w:space="0" w:color="auto"/>
+              <w:left w:val="single" w:sz="4" w:space="0" w:color="auto"/>
+              <w:bottom w:val="single" w:sz="4" w:space="0" w:color="auto"/>
+              <w:right w:val="single" w:sz="4" w:space="0" w:color="auto"/>
+            </w:tcBorders>
+            <w:hideMark/>
+          </w:tcPr>
+          <w:p>
+            <w:pPr>
+              <w:spacing w:before="0" w:after="0" w:line="240" w:lineRule="auto"/>
+              <w:rPr>
+                <w:rFonts w:ascii="Consolas" w:hAnsi="Consolas"/>
+                <w:i/>
+                <w:noProof/>
+              </w:rPr>
+            </w:pPr>
+            <w:r>
+              <w:rPr>
+                <w:bCs/>
+                <w:i/>
+              </w:rPr>
+              <w:t>(no input)</w:t>
+            </w:r>
+          </w:p>
+        </w:tc>
+        <w:tc>
+          <w:tcPr>
+            <w:tcW w:w="9308" w:type="dxa"/>
+            <w:tcBorders>
+              <w:top w:val="single" w:sz="4" w:space="0" w:color="auto"/>
+              <w:left w:val="single" w:sz="4" w:space="0" w:color="auto"/>
+              <w:bottom w:val="single" w:sz="4" w:space="0" w:color="auto"/>
+              <w:right w:val="single" w:sz="4" w:space="0" w:color="auto"/>
+            </w:tcBorders>
+            <w:hideMark/>
+          </w:tcPr>
+          <w:p>
+            <w:pPr>
+              <w:spacing w:before="0" w:after="0" w:line="240" w:lineRule="auto"/>
+              <w:rPr>
+                <w:rFonts w:ascii="Consolas" w:hAnsi="Consolas"/>
+                <w:noProof/>
+              </w:rPr>
+            </w:pPr>
+            <w:r>
+              <w:rPr>
+                <w:rFonts w:ascii="Consolas" w:hAnsi="Consolas"/>
+                <w:bCs/>
+                <w:noProof/>
+              </w:rPr>
+              <w:t>0, 1, 3, 5, 7, 9, 33, 99, 313, 585, 717, 7447, 9009, 15351, 32223, 39993, 53235, 53835, 73737, 585585, 1758571, 1934391, 1979791, 3129213, 5071705, 5259525, 5841485, …</w:t>
+            </w:r>
+          </w:p>
+        </w:tc>
+      </w:tr>
+    </w:tbl>
+    <w:p>
+      <w:pPr>
+        <w:pStyle w:val="Heading3"/>
+      </w:pPr>
+      <w:r>
+        <w:t>Hints</w:t>
+      </w:r>
+    </w:p>
+    <w:p>
+      <w:r>
+        <w:t xml:space="preserve">The idea is to </w:t>
+      </w:r>
+      <w:r>
+        <w:rPr>
+          <w:b/>
+        </w:rPr>
+        <w:t>find</w:t>
+      </w:r>
+      <w:r>
+        <w:t xml:space="preserve"> the numbers in </w:t>
+      </w:r>
+      <w:r>
+        <w:rPr>
+          <w:b/>
+        </w:rPr>
+        <w:t>Internet</w:t>
+      </w:r>
+      <w:r>
+        <w:t xml:space="preserve">, and to create a program that </w:t>
+      </w:r>
+      <w:r>
+        <w:rPr>
+          <w:b/>
+        </w:rPr>
+        <w:t>only prints them</w:t>
+      </w:r>
+      <w:r>
+        <w:t>. Search in Google in order to find the first 129 double palindromes. Maybe the phrase “</w:t>
+      </w:r>
+      <w:r>
+        <w:rPr>
+          <w:b/>
+        </w:rPr>
+        <w:t>double palindrome</w:t>
+      </w:r>
+      <w:r>
+        <w:t xml:space="preserve">” is </w:t>
+      </w:r>
+      <w:r>
+        <w:rPr>
+          <w:b/>
+        </w:rPr>
+        <w:t>not the right</w:t>
+      </w:r>
+      <w:r>
+        <w:t xml:space="preserve"> term?</w:t>
+      </w:r>
+    </w:p>
+    <w:p/>
     <w:p/>
     <w:sectPr>
       <w:pgSz w:w="11906" w:h="16838"/>
@@ -1846,6 +3153,42 @@
   </w:num>
   <w:num w:numId="2">
     <w:abstractNumId w:val="0"/>
+  </w:num>
+  <w:num w:numId="3">
+    <w:abstractNumId w:val="1"/>
+    <w:lvlOverride w:ilvl="0">
+      <w:startOverride w:val="1"/>
+    </w:lvlOverride>
+    <w:lvlOverride w:ilvl="1">
+      <w:startOverride w:val="1"/>
+    </w:lvlOverride>
+    <w:lvlOverride w:ilvl="2">
+      <w:startOverride w:val="1"/>
+    </w:lvlOverride>
+    <w:lvlOverride w:ilvl="3">
+      <w:startOverride w:val="1"/>
+    </w:lvlOverride>
+    <w:lvlOverride w:ilvl="4">
+      <w:startOverride w:val="1"/>
+    </w:lvlOverride>
+    <w:lvlOverride w:ilvl="5">
+      <w:startOverride w:val="1"/>
+    </w:lvlOverride>
+    <w:lvlOverride w:ilvl="6">
+      <w:startOverride w:val="1"/>
+    </w:lvlOverride>
+    <w:lvlOverride w:ilvl="7">
+      <w:startOverride w:val="1"/>
+    </w:lvlOverride>
+    <w:lvlOverride w:ilvl="8">
+      <w:startOverride w:val="1"/>
+    </w:lvlOverride>
+  </w:num>
+  <w:num w:numId="4">
+    <w:abstractNumId w:val="1"/>
+    <w:lvlOverride w:ilvl="0">
+      <w:startOverride w:val="7"/>
+    </w:lvlOverride>
   </w:num>
 </w:numbering>
 </file>

</xml_diff>